<commit_message>
Todos los Resumenes completos papa
</commit_message>
<xml_diff>
--- a/Documentacion/04 - 01 Cocoapods .docx
+++ b/Documentacion/04 - 01 Cocoapods .docx
@@ -66,15 +66,7 @@
           </w:tcPr>
           <w:p>
             <w:r>
-              <w:t xml:space="preserve">Si no puedes instalar </w:t>
-            </w:r>
-            <w:proofErr w:type="spellStart"/>
-            <w:r>
-              <w:t>cocoapods</w:t>
-            </w:r>
-            <w:proofErr w:type="spellEnd"/>
-            <w:r>
-              <w:t xml:space="preserve"> instala primero este comando</w:t>
+              <w:t>Si no puedes instalar cocoapods instala primero este comando</w:t>
             </w:r>
           </w:p>
         </w:tc>
@@ -144,27 +136,9 @@
             <w:tcW w:w="7195" w:type="dxa"/>
           </w:tcPr>
           <w:p>
-            <w:proofErr w:type="spellStart"/>
             <w:r>
-              <w:t>Pod</w:t>
+              <w:t>Pod init: para inicializar los pod</w:t>
             </w:r>
-            <w:proofErr w:type="spellEnd"/>
-            <w:r>
-              <w:t xml:space="preserve"> </w:t>
-            </w:r>
-            <w:proofErr w:type="spellStart"/>
-            <w:r>
-              <w:t>init</w:t>
-            </w:r>
-            <w:proofErr w:type="spellEnd"/>
-            <w:r>
-              <w:t xml:space="preserve">: para inicializar los </w:t>
-            </w:r>
-            <w:proofErr w:type="spellStart"/>
-            <w:r>
-              <w:t>pod</w:t>
-            </w:r>
-            <w:proofErr w:type="spellEnd"/>
           </w:p>
         </w:tc>
       </w:tr>
@@ -228,21 +202,8 @@
           </w:tcPr>
           <w:p>
             <w:r>
-              <w:t xml:space="preserve">Open </w:t>
+              <w:t>Open podfile: para abrir el archivo podfile</w:t>
             </w:r>
-            <w:proofErr w:type="spellStart"/>
-            <w:r>
-              <w:t>podfile</w:t>
-            </w:r>
-            <w:proofErr w:type="spellEnd"/>
-            <w:r>
-              <w:t xml:space="preserve">: para abrir el archivo </w:t>
-            </w:r>
-            <w:proofErr w:type="spellStart"/>
-            <w:r>
-              <w:t>podfile</w:t>
-            </w:r>
-            <w:proofErr w:type="spellEnd"/>
           </w:p>
         </w:tc>
       </w:tr>
@@ -312,23 +273,7 @@
           </w:tcPr>
           <w:p>
             <w:r>
-              <w:t xml:space="preserve">En el archivo </w:t>
-            </w:r>
-            <w:proofErr w:type="spellStart"/>
-            <w:r>
-              <w:t>Podfile</w:t>
-            </w:r>
-            <w:proofErr w:type="spellEnd"/>
-            <w:r>
-              <w:t xml:space="preserve"> agregamos nuestros </w:t>
-            </w:r>
-            <w:proofErr w:type="spellStart"/>
-            <w:r>
-              <w:t>pods</w:t>
-            </w:r>
-            <w:proofErr w:type="spellEnd"/>
-            <w:r>
-              <w:t xml:space="preserve"> y guardamos</w:t>
+              <w:t>En el archivo Podfile agregamos nuestros pods y guardamos</w:t>
             </w:r>
           </w:p>
         </w:tc>
@@ -344,13 +289,136 @@
                 <w:noProof/>
               </w:rPr>
             </w:pPr>
+            <w:r>
+              <w:rPr>
+                <w:noProof/>
+              </w:rPr>
+              <w:lastRenderedPageBreak/>
+              <w:drawing>
+                <wp:inline distT="0" distB="0" distL="0" distR="0" wp14:anchorId="0D9E839B" wp14:editId="4A73AC9D">
+                  <wp:extent cx="5417997" cy="3498111"/>
+                  <wp:effectExtent l="0" t="0" r="0" b="7620"/>
+                  <wp:docPr id="4" name="Imagen 4"/>
+                  <wp:cNvGraphicFramePr>
+                    <a:graphicFrameLocks xmlns:a="http://schemas.openxmlformats.org/drawingml/2006/main" noChangeAspect="1"/>
+                  </wp:cNvGraphicFramePr>
+                  <a:graphic xmlns:a="http://schemas.openxmlformats.org/drawingml/2006/main">
+                    <a:graphicData uri="http://schemas.openxmlformats.org/drawingml/2006/picture">
+                      <pic:pic xmlns:pic="http://schemas.openxmlformats.org/drawingml/2006/picture">
+                        <pic:nvPicPr>
+                          <pic:cNvPr id="1" name=""/>
+                          <pic:cNvPicPr/>
+                        </pic:nvPicPr>
+                        <pic:blipFill rotWithShape="1">
+                          <a:blip r:embed="rId8"/>
+                          <a:srcRect l="16163" t="25860" r="41512" b="25535"/>
+                          <a:stretch/>
+                        </pic:blipFill>
+                        <pic:spPr bwMode="auto">
+                          <a:xfrm>
+                            <a:off x="0" y="0"/>
+                            <a:ext cx="5433190" cy="3507920"/>
+                          </a:xfrm>
+                          <a:prstGeom prst="rect">
+                            <a:avLst/>
+                          </a:prstGeom>
+                          <a:ln>
+                            <a:noFill/>
+                          </a:ln>
+                          <a:extLst>
+                            <a:ext uri="{53640926-AAD7-44D8-BBD7-CCE9431645EC}">
+                              <a14:shadowObscured xmlns:a14="http://schemas.microsoft.com/office/drawing/2010/main"/>
+                            </a:ext>
+                          </a:extLst>
+                        </pic:spPr>
+                      </pic:pic>
+                    </a:graphicData>
+                  </a:graphic>
+                </wp:inline>
+              </w:drawing>
+            </w:r>
           </w:p>
         </w:tc>
         <w:tc>
           <w:tcPr>
             <w:tcW w:w="7195" w:type="dxa"/>
           </w:tcPr>
-          <w:p/>
+          <w:p>
+            <w:r>
+              <w:t>Instalamos los pods y listo</w:t>
+            </w:r>
+          </w:p>
+        </w:tc>
+      </w:tr>
+      <w:tr>
+        <w:tc>
+          <w:tcPr>
+            <w:tcW w:w="7195" w:type="dxa"/>
+          </w:tcPr>
+          <w:p>
+            <w:pPr>
+              <w:rPr>
+                <w:noProof/>
+              </w:rPr>
+            </w:pPr>
+            <w:r>
+              <w:rPr>
+                <w:noProof/>
+              </w:rPr>
+              <w:drawing>
+                <wp:inline distT="0" distB="0" distL="0" distR="0" wp14:anchorId="23D7DC5E" wp14:editId="1D8157E2">
+                  <wp:extent cx="4762500" cy="2477386"/>
+                  <wp:effectExtent l="0" t="0" r="0" b="0"/>
+                  <wp:docPr id="5" name="Imagen 5"/>
+                  <wp:cNvGraphicFramePr>
+                    <a:graphicFrameLocks xmlns:a="http://schemas.openxmlformats.org/drawingml/2006/main" noChangeAspect="1"/>
+                  </wp:cNvGraphicFramePr>
+                  <a:graphic xmlns:a="http://schemas.openxmlformats.org/drawingml/2006/main">
+                    <a:graphicData uri="http://schemas.openxmlformats.org/drawingml/2006/picture">
+                      <pic:pic xmlns:pic="http://schemas.openxmlformats.org/drawingml/2006/picture">
+                        <pic:nvPicPr>
+                          <pic:cNvPr id="1" name=""/>
+                          <pic:cNvPicPr/>
+                        </pic:nvPicPr>
+                        <pic:blipFill rotWithShape="1">
+                          <a:blip r:embed="rId9"/>
+                          <a:srcRect l="13140" r="34768" b="51803"/>
+                          <a:stretch/>
+                        </pic:blipFill>
+                        <pic:spPr bwMode="auto">
+                          <a:xfrm>
+                            <a:off x="0" y="0"/>
+                            <a:ext cx="4763324" cy="2477815"/>
+                          </a:xfrm>
+                          <a:prstGeom prst="rect">
+                            <a:avLst/>
+                          </a:prstGeom>
+                          <a:ln>
+                            <a:noFill/>
+                          </a:ln>
+                          <a:extLst>
+                            <a:ext uri="{53640926-AAD7-44D8-BBD7-CCE9431645EC}">
+                              <a14:shadowObscured xmlns:a14="http://schemas.microsoft.com/office/drawing/2010/main"/>
+                            </a:ext>
+                          </a:extLst>
+                        </pic:spPr>
+                      </pic:pic>
+                    </a:graphicData>
+                  </a:graphic>
+                </wp:inline>
+              </w:drawing>
+            </w:r>
+          </w:p>
+        </w:tc>
+        <w:tc>
+          <w:tcPr>
+            <w:tcW w:w="7195" w:type="dxa"/>
+          </w:tcPr>
+          <w:p>
+            <w:r>
+              <w:t>Ahora abrimos el xcworkspace</w:t>
+            </w:r>
+          </w:p>
         </w:tc>
       </w:tr>
     </w:tbl>

</xml_diff>